<commit_message>
day 5 - final exercise
</commit_message>
<xml_diff>
--- a/dia 5/Exercício final.docx
+++ b/dia 5/Exercício final.docx
@@ -396,45 +396,93 @@
         <w:rPr>
           <w:rFonts w:ascii="Aptos" w:eastAsia="Aptos" w:hAnsi="Aptos" w:cs="Aptos"/>
         </w:rPr>
-        <w:t xml:space="preserve">Como forma de aprimorarmos os conhecimentos obtidos, caso seja do interesse de vocês, sugiro que utilizem o </w:t>
-      </w:r>
-      <w:r>
-        <w:rPr>
-          <w:rFonts w:ascii="Aptos" w:eastAsia="Aptos" w:hAnsi="Aptos" w:cs="Aptos"/>
-          <w:b/>
-          <w:bCs/>
-        </w:rPr>
-        <w:t xml:space="preserve">tópico </w:t>
-      </w:r>
-      <w:r>
-        <w:rPr>
-          <w:rFonts w:ascii="Aptos" w:eastAsia="Aptos" w:hAnsi="Aptos" w:cs="Aptos"/>
-          <w:b/>
-          <w:bCs/>
-        </w:rPr>
-        <w:t xml:space="preserve">complementar </w:t>
-      </w:r>
-      <w:r>
-        <w:rPr>
-          <w:rFonts w:ascii="Aptos" w:eastAsia="Aptos" w:hAnsi="Aptos" w:cs="Aptos"/>
-          <w:b/>
-          <w:bCs/>
-        </w:rPr>
-        <w:t>que trabalhamos</w:t>
-      </w:r>
-      <w:r>
-        <w:rPr>
-          <w:rFonts w:ascii="Aptos" w:eastAsia="Aptos" w:hAnsi="Aptos" w:cs="Aptos"/>
-          <w:b/>
-          <w:bCs/>
-        </w:rPr>
-        <w:t xml:space="preserve"> na última parte prática do dia 4</w:t>
-      </w:r>
-      <w:r>
-        <w:rPr>
-          <w:rFonts w:ascii="Aptos" w:eastAsia="Aptos" w:hAnsi="Aptos" w:cs="Aptos"/>
-        </w:rPr>
-        <w:t xml:space="preserve"> como uma referência de algo que deveria conter neste exercício empírico.</w:t>
+        <w:t>Como forma de aprimorarmos os conhecimentos obtidos, caso seja do interesse de vocês, sugiro que utilizem o</w:t>
+      </w:r>
+      <w:r>
+        <w:rPr>
+          <w:rFonts w:ascii="Aptos" w:eastAsia="Aptos" w:hAnsi="Aptos" w:cs="Aptos"/>
+        </w:rPr>
+        <w:t xml:space="preserve"> (um dos)</w:t>
+      </w:r>
+      <w:r>
+        <w:rPr>
+          <w:rFonts w:ascii="Aptos" w:eastAsia="Aptos" w:hAnsi="Aptos" w:cs="Aptos"/>
+        </w:rPr>
+        <w:t xml:space="preserve"> </w:t>
+      </w:r>
+      <w:r>
+        <w:rPr>
+          <w:rFonts w:ascii="Aptos" w:eastAsia="Aptos" w:hAnsi="Aptos" w:cs="Aptos"/>
+          <w:b/>
+          <w:bCs/>
+        </w:rPr>
+        <w:t>tópico</w:t>
+      </w:r>
+      <w:r>
+        <w:rPr>
+          <w:rFonts w:ascii="Aptos" w:eastAsia="Aptos" w:hAnsi="Aptos" w:cs="Aptos"/>
+          <w:b/>
+          <w:bCs/>
+        </w:rPr>
+        <w:t>(s)</w:t>
+      </w:r>
+      <w:r>
+        <w:rPr>
+          <w:rFonts w:ascii="Aptos" w:eastAsia="Aptos" w:hAnsi="Aptos" w:cs="Aptos"/>
+          <w:b/>
+          <w:bCs/>
+        </w:rPr>
+        <w:t xml:space="preserve"> </w:t>
+      </w:r>
+      <w:r>
+        <w:rPr>
+          <w:rFonts w:ascii="Aptos" w:eastAsia="Aptos" w:hAnsi="Aptos" w:cs="Aptos"/>
+          <w:b/>
+          <w:bCs/>
+        </w:rPr>
+        <w:t>complementar</w:t>
+      </w:r>
+      <w:r>
+        <w:rPr>
+          <w:rFonts w:ascii="Aptos" w:eastAsia="Aptos" w:hAnsi="Aptos" w:cs="Aptos"/>
+          <w:b/>
+          <w:bCs/>
+        </w:rPr>
+        <w:t>(es)</w:t>
+      </w:r>
+      <w:r>
+        <w:rPr>
+          <w:rFonts w:ascii="Aptos" w:eastAsia="Aptos" w:hAnsi="Aptos" w:cs="Aptos"/>
+          <w:b/>
+          <w:bCs/>
+        </w:rPr>
+        <w:t xml:space="preserve"> </w:t>
+      </w:r>
+      <w:r>
+        <w:rPr>
+          <w:rFonts w:ascii="Aptos" w:eastAsia="Aptos" w:hAnsi="Aptos" w:cs="Aptos"/>
+          <w:b/>
+          <w:bCs/>
+        </w:rPr>
+        <w:t>do dia 4</w:t>
+      </w:r>
+      <w:r>
+        <w:rPr>
+          <w:rFonts w:ascii="Aptos" w:eastAsia="Aptos" w:hAnsi="Aptos" w:cs="Aptos"/>
+        </w:rPr>
+        <w:t xml:space="preserve"> como uma referência de algo que </w:t>
+      </w:r>
+      <w:r>
+        <w:rPr>
+          <w:rFonts w:ascii="Aptos" w:eastAsia="Aptos" w:hAnsi="Aptos" w:cs="Aptos"/>
+        </w:rPr>
+        <w:t>podem explorar em maior detalhamento</w:t>
+      </w:r>
+      <w:r>
+        <w:rPr>
+          <w:rFonts w:ascii="Aptos" w:eastAsia="Aptos" w:hAnsi="Aptos" w:cs="Aptos"/>
+        </w:rPr>
+        <w:t>.</w:t>
       </w:r>
     </w:p>
     <w:p>
@@ -500,7 +548,6 @@
         <w:rPr>
           <w:rFonts w:ascii="Aptos" w:eastAsia="Aptos" w:hAnsi="Aptos" w:cs="Aptos"/>
         </w:rPr>
-        <w:lastRenderedPageBreak/>
         <w:t>problemática de interesse;</w:t>
       </w:r>
     </w:p>
@@ -521,6 +568,7 @@
         <w:rPr>
           <w:rFonts w:ascii="Aptos" w:eastAsia="Aptos" w:hAnsi="Aptos" w:cs="Aptos"/>
         </w:rPr>
+        <w:lastRenderedPageBreak/>
         <w:t>pergunta ou objetivo das análises;</w:t>
       </w:r>
     </w:p>
@@ -942,13 +990,7 @@
         <w:rPr>
           <w:rFonts w:ascii="Aptos" w:eastAsia="Aptos" w:hAnsi="Aptos" w:cs="Aptos"/>
         </w:rPr>
-        <w:t>E</w:t>
-      </w:r>
-      <w:r>
-        <w:rPr>
-          <w:rFonts w:ascii="Aptos" w:eastAsia="Aptos" w:hAnsi="Aptos" w:cs="Aptos"/>
-        </w:rPr>
-        <w:t xml:space="preserve">m geral, são pontos que devem estar contido em qualquer tipo de relatório </w:t>
+        <w:t xml:space="preserve">Em geral, são pontos que devem estar contido em qualquer tipo de relatório </w:t>
       </w:r>
       <w:r>
         <w:rPr>

</xml_diff>